<commit_message>
Oefening voor email van Engels.
</commit_message>
<xml_diff>
--- a/Alle AVO vakken /Engels /Term 2/Email/Schrijf opdracht/WRITING ASSIGNMENT A2.docx
+++ b/Alle AVO vakken /Engels /Term 2/Email/Schrijf opdracht/WRITING ASSIGNMENT A2.docx
@@ -1,6 +1,6 @@
 
 <file path=word/document.xml><?xml version="1.0" encoding="utf-8"?>
-<w:document xmlns:wpc="http://schemas.microsoft.com/office/word/2010/wordprocessingCanvas" xmlns:cx="http://schemas.microsoft.com/office/drawing/2014/chartex" xmlns:cx1="http://schemas.microsoft.com/office/drawing/2015/9/8/chartex" xmlns:mc="http://schemas.openxmlformats.org/markup-compatibility/2006" xmlns:o="urn:schemas-microsoft-com:office:office" xmlns:r="http://schemas.openxmlformats.org/officeDocument/2006/relationships" xmlns:m="http://schemas.openxmlformats.org/officeDocument/2006/math" xmlns:v="urn:schemas-microsoft-com:vml" xmlns:wp14="http://schemas.microsoft.com/office/word/2010/wordprocessingDrawing" xmlns:wp="http://schemas.openxmlformats.org/drawingml/2006/wordprocessingDrawing" xmlns:w10="urn:schemas-microsoft-com:office:word" xmlns:w="http://schemas.openxmlformats.org/wordprocessingml/2006/main" xmlns:w14="http://schemas.microsoft.com/office/word/2010/wordml" xmlns:w15="http://schemas.microsoft.com/office/word/2012/wordml" xmlns:w16se="http://schemas.microsoft.com/office/word/2015/wordml/symex" xmlns:wpg="http://schemas.microsoft.com/office/word/2010/wordprocessingGroup" xmlns:wpi="http://schemas.microsoft.com/office/word/2010/wordprocessingInk" xmlns:wne="http://schemas.microsoft.com/office/word/2006/wordml" xmlns:wps="http://schemas.microsoft.com/office/word/2010/wordprocessingShape" mc:Ignorable="w14 w15 w16se wp14">
+<w:document xmlns:wpc="http://schemas.microsoft.com/office/word/2010/wordprocessingCanvas" xmlns:cx="http://schemas.microsoft.com/office/drawing/2014/chartex" xmlns:cx1="http://schemas.microsoft.com/office/drawing/2015/9/8/chartex" xmlns:cx2="http://schemas.microsoft.com/office/drawing/2015/10/21/chartex" xmlns:cx3="http://schemas.microsoft.com/office/drawing/2016/5/9/chartex" xmlns:cx4="http://schemas.microsoft.com/office/drawing/2016/5/10/chartex" xmlns:cx5="http://schemas.microsoft.com/office/drawing/2016/5/11/chartex" xmlns:cx6="http://schemas.microsoft.com/office/drawing/2016/5/12/chartex" xmlns:cx7="http://schemas.microsoft.com/office/drawing/2016/5/13/chartex" xmlns:cx8="http://schemas.microsoft.com/office/drawing/2016/5/14/chartex" xmlns:mc="http://schemas.openxmlformats.org/markup-compatibility/2006" xmlns:aink="http://schemas.microsoft.com/office/drawing/2016/ink" xmlns:am3d="http://schemas.microsoft.com/office/drawing/2017/model3d" xmlns:o="urn:schemas-microsoft-com:office:office" xmlns:r="http://schemas.openxmlformats.org/officeDocument/2006/relationships" xmlns:m="http://schemas.openxmlformats.org/officeDocument/2006/math" xmlns:v="urn:schemas-microsoft-com:vml" xmlns:wp14="http://schemas.microsoft.com/office/word/2010/wordprocessingDrawing" xmlns:wp="http://schemas.openxmlformats.org/drawingml/2006/wordprocessingDrawing" xmlns:w10="urn:schemas-microsoft-com:office:word" xmlns:w="http://schemas.openxmlformats.org/wordprocessingml/2006/main" xmlns:w14="http://schemas.microsoft.com/office/word/2010/wordml" xmlns:w15="http://schemas.microsoft.com/office/word/2012/wordml" xmlns:w16cex="http://schemas.microsoft.com/office/word/2018/wordml/cex" xmlns:w16cid="http://schemas.microsoft.com/office/word/2016/wordml/cid" xmlns:w16="http://schemas.microsoft.com/office/word/2018/wordml" xmlns:w16se="http://schemas.microsoft.com/office/word/2015/wordml/symex" xmlns:wpg="http://schemas.microsoft.com/office/word/2010/wordprocessingGroup" xmlns:wpi="http://schemas.microsoft.com/office/word/2010/wordprocessingInk" xmlns:wne="http://schemas.microsoft.com/office/word/2006/wordml" xmlns:wps="http://schemas.microsoft.com/office/word/2010/wordprocessingShape" mc:Ignorable="w14 w15 w16se w16cid w16 w16cex wp14">
   <w:body>
     <w:p>
       <w:pPr>
@@ -38,7 +38,25 @@
           <w:sz w:val="27"/>
           <w:szCs w:val="27"/>
         </w:rPr>
-        <w:t>Je hebt stage gelopen bij een bedrijf in Engeland. Inmiddels ben je terug in Nederland. Je wilt je collega Louise nog eens bedanken voor de hulp die je van haar hebt gekregen tijdens je stage.</w:t>
+        <w:t xml:space="preserve">Je hebt </w:t>
+      </w:r>
+      <w:proofErr w:type="gramStart"/>
+      <w:r>
+        <w:rPr>
+          <w:rFonts w:ascii="Helvetica" w:hAnsi="Helvetica"/>
+          <w:sz w:val="27"/>
+          <w:szCs w:val="27"/>
+        </w:rPr>
+        <w:t>stage gelopen</w:t>
+      </w:r>
+      <w:proofErr w:type="gramEnd"/>
+      <w:r>
+        <w:rPr>
+          <w:rFonts w:ascii="Helvetica" w:hAnsi="Helvetica"/>
+          <w:sz w:val="27"/>
+          <w:szCs w:val="27"/>
+        </w:rPr>
+        <w:t xml:space="preserve"> bij een bedrijf in Engeland. Inmiddels ben je terug in Nederland. Je wilt je collega Louise nog eens bedanken voor de hulp die je van haar hebt gekregen tijdens je stage.</w:t>
       </w:r>
     </w:p>
     <w:p>
@@ -282,8 +300,8 @@
         <w:spacing w:after="0" w:afterAutospacing="0"/>
         <w:rPr>
           <w:rFonts w:ascii="Helvetica" w:hAnsi="Helvetica"/>
-          <w:sz w:val="14"/>
-          <w:szCs w:val="14"/>
+          <w:sz w:val="27"/>
+          <w:szCs w:val="27"/>
         </w:rPr>
       </w:pPr>
       <w:r>
@@ -304,8 +322,516 @@
       </w:r>
     </w:p>
     <w:p>
-      <w:bookmarkStart w:id="0" w:name="_GoBack"/>
-      <w:bookmarkEnd w:id="0"/>
+      <w:pPr>
+        <w:rPr>
+          <w:rFonts w:ascii="Helvetica" w:eastAsia="Times New Roman" w:hAnsi="Helvetica" w:cs="Times New Roman"/>
+          <w:sz w:val="27"/>
+          <w:szCs w:val="27"/>
+          <w:lang w:eastAsia="nl-NL"/>
+        </w:rPr>
+      </w:pPr>
+      <w:r>
+        <w:rPr>
+          <w:rFonts w:ascii="Helvetica" w:hAnsi="Helvetica"/>
+          <w:sz w:val="27"/>
+          <w:szCs w:val="27"/>
+        </w:rPr>
+        <w:br w:type="page"/>
+      </w:r>
+    </w:p>
+    <w:p>
+      <w:pPr>
+        <w:pStyle w:val="Normaalweb"/>
+        <w:spacing w:after="0" w:afterAutospacing="0"/>
+        <w:rPr>
+          <w:rFonts w:ascii="Helvetica" w:hAnsi="Helvetica"/>
+          <w:sz w:val="28"/>
+          <w:szCs w:val="28"/>
+        </w:rPr>
+      </w:pPr>
+      <w:r>
+        <w:rPr>
+          <w:rFonts w:ascii="Helvetica" w:hAnsi="Helvetica"/>
+          <w:sz w:val="28"/>
+          <w:szCs w:val="28"/>
+        </w:rPr>
+        <w:lastRenderedPageBreak/>
+        <w:t>Willemslaan 31</w:t>
+      </w:r>
+    </w:p>
+    <w:p>
+      <w:pPr>
+        <w:pStyle w:val="Normaalweb"/>
+        <w:spacing w:after="0" w:afterAutospacing="0"/>
+        <w:rPr>
+          <w:rFonts w:ascii="Helvetica" w:hAnsi="Helvetica"/>
+          <w:sz w:val="28"/>
+          <w:szCs w:val="28"/>
+        </w:rPr>
+      </w:pPr>
+      <w:r>
+        <w:rPr>
+          <w:rFonts w:ascii="Helvetica" w:hAnsi="Helvetica"/>
+          <w:sz w:val="28"/>
+          <w:szCs w:val="28"/>
+        </w:rPr>
+        <w:t>7765 ZP ROTTERDAM</w:t>
+      </w:r>
+    </w:p>
+    <w:p>
+      <w:pPr>
+        <w:pStyle w:val="Normaalweb"/>
+        <w:spacing w:after="0" w:afterAutospacing="0"/>
+        <w:rPr>
+          <w:rFonts w:ascii="Helvetica" w:hAnsi="Helvetica"/>
+          <w:sz w:val="28"/>
+          <w:szCs w:val="28"/>
+        </w:rPr>
+      </w:pPr>
+      <w:r>
+        <w:rPr>
+          <w:rFonts w:ascii="Helvetica" w:hAnsi="Helvetica"/>
+          <w:sz w:val="28"/>
+          <w:szCs w:val="28"/>
+        </w:rPr>
+        <w:t>The Netherlands</w:t>
+      </w:r>
+    </w:p>
+    <w:p>
+      <w:pPr>
+        <w:pStyle w:val="Normaalweb"/>
+        <w:spacing w:after="0" w:afterAutospacing="0"/>
+        <w:rPr>
+          <w:rFonts w:ascii="Helvetica" w:hAnsi="Helvetica"/>
+          <w:sz w:val="28"/>
+          <w:szCs w:val="28"/>
+        </w:rPr>
+      </w:pPr>
+    </w:p>
+    <w:p>
+      <w:pPr>
+        <w:pStyle w:val="Normaalweb"/>
+        <w:spacing w:after="0" w:afterAutospacing="0"/>
+        <w:rPr>
+          <w:rFonts w:ascii="Helvetica" w:hAnsi="Helvetica"/>
+          <w:sz w:val="28"/>
+          <w:szCs w:val="28"/>
+        </w:rPr>
+      </w:pPr>
+      <w:r>
+        <w:rPr>
+          <w:rFonts w:ascii="Helvetica" w:hAnsi="Helvetica"/>
+          <w:sz w:val="28"/>
+          <w:szCs w:val="28"/>
+        </w:rPr>
+        <w:t>Omen Blue</w:t>
+      </w:r>
+    </w:p>
+    <w:p>
+      <w:pPr>
+        <w:pStyle w:val="Normaalweb"/>
+        <w:spacing w:after="0" w:afterAutospacing="0"/>
+        <w:rPr>
+          <w:rFonts w:ascii="Helvetica" w:hAnsi="Helvetica"/>
+          <w:sz w:val="28"/>
+          <w:szCs w:val="28"/>
+        </w:rPr>
+      </w:pPr>
+      <w:r>
+        <w:rPr>
+          <w:rFonts w:ascii="Helvetica" w:hAnsi="Helvetica"/>
+          <w:sz w:val="28"/>
+          <w:szCs w:val="28"/>
+        </w:rPr>
+        <w:t xml:space="preserve">65 Free </w:t>
+      </w:r>
+      <w:proofErr w:type="spellStart"/>
+      <w:r>
+        <w:rPr>
+          <w:rFonts w:ascii="Helvetica" w:hAnsi="Helvetica"/>
+          <w:sz w:val="28"/>
+          <w:szCs w:val="28"/>
+        </w:rPr>
+        <w:t>street</w:t>
+      </w:r>
+      <w:proofErr w:type="spellEnd"/>
+    </w:p>
+    <w:p>
+      <w:pPr>
+        <w:pStyle w:val="Normaalweb"/>
+        <w:spacing w:after="0" w:afterAutospacing="0"/>
+        <w:rPr>
+          <w:rFonts w:ascii="Helvetica" w:hAnsi="Helvetica"/>
+          <w:sz w:val="28"/>
+          <w:szCs w:val="28"/>
+        </w:rPr>
+      </w:pPr>
+      <w:r>
+        <w:rPr>
+          <w:rFonts w:ascii="Helvetica" w:hAnsi="Helvetica"/>
+          <w:sz w:val="28"/>
+          <w:szCs w:val="28"/>
+        </w:rPr>
+        <w:t>AF 060 London</w:t>
+      </w:r>
+    </w:p>
+    <w:p>
+      <w:pPr>
+        <w:pStyle w:val="Normaalweb"/>
+        <w:spacing w:after="0" w:afterAutospacing="0"/>
+        <w:rPr>
+          <w:rFonts w:ascii="Helvetica" w:hAnsi="Helvetica"/>
+          <w:sz w:val="28"/>
+          <w:szCs w:val="28"/>
+        </w:rPr>
+      </w:pPr>
+      <w:r>
+        <w:rPr>
+          <w:rFonts w:ascii="Helvetica" w:hAnsi="Helvetica"/>
+          <w:sz w:val="28"/>
+          <w:szCs w:val="28"/>
+        </w:rPr>
+        <w:t xml:space="preserve">United </w:t>
+      </w:r>
+      <w:proofErr w:type="spellStart"/>
+      <w:r>
+        <w:rPr>
+          <w:rFonts w:ascii="Helvetica" w:hAnsi="Helvetica"/>
+          <w:sz w:val="28"/>
+          <w:szCs w:val="28"/>
+        </w:rPr>
+        <w:t>Kingdom</w:t>
+      </w:r>
+      <w:proofErr w:type="spellEnd"/>
+    </w:p>
+    <w:p>
+      <w:pPr>
+        <w:pStyle w:val="Normaalweb"/>
+        <w:spacing w:after="0" w:afterAutospacing="0"/>
+        <w:rPr>
+          <w:rFonts w:ascii="Helvetica" w:hAnsi="Helvetica"/>
+          <w:sz w:val="28"/>
+          <w:szCs w:val="28"/>
+        </w:rPr>
+      </w:pPr>
+    </w:p>
+    <w:p>
+      <w:pPr>
+        <w:pStyle w:val="Normaalweb"/>
+        <w:spacing w:after="0" w:afterAutospacing="0"/>
+        <w:rPr>
+          <w:rFonts w:ascii="Helvetica" w:hAnsi="Helvetica"/>
+          <w:sz w:val="28"/>
+          <w:szCs w:val="28"/>
+        </w:rPr>
+      </w:pPr>
+      <w:r>
+        <w:rPr>
+          <w:rFonts w:ascii="Helvetica" w:hAnsi="Helvetica"/>
+          <w:sz w:val="28"/>
+          <w:szCs w:val="28"/>
+        </w:rPr>
+        <w:t>5 January,2021</w:t>
+      </w:r>
+    </w:p>
+    <w:p>
+      <w:pPr>
+        <w:pStyle w:val="Normaalweb"/>
+        <w:spacing w:after="0" w:afterAutospacing="0"/>
+        <w:rPr>
+          <w:rFonts w:ascii="Helvetica" w:hAnsi="Helvetica"/>
+          <w:sz w:val="28"/>
+          <w:szCs w:val="28"/>
+        </w:rPr>
+      </w:pPr>
+    </w:p>
+    <w:p>
+      <w:pPr>
+        <w:pStyle w:val="Normaalweb"/>
+        <w:spacing w:after="0" w:afterAutospacing="0"/>
+        <w:rPr>
+          <w:rFonts w:ascii="Helvetica" w:hAnsi="Helvetica"/>
+          <w:sz w:val="28"/>
+          <w:szCs w:val="28"/>
+        </w:rPr>
+      </w:pPr>
+      <w:proofErr w:type="spellStart"/>
+      <w:r>
+        <w:rPr>
+          <w:rFonts w:ascii="Helvetica" w:hAnsi="Helvetica"/>
+          <w:sz w:val="28"/>
+          <w:szCs w:val="28"/>
+        </w:rPr>
+        <w:t>Dear</w:t>
+      </w:r>
+      <w:proofErr w:type="spellEnd"/>
+      <w:r>
+        <w:rPr>
+          <w:rFonts w:ascii="Helvetica" w:hAnsi="Helvetica"/>
+          <w:sz w:val="28"/>
+          <w:szCs w:val="28"/>
+        </w:rPr>
+        <w:t xml:space="preserve"> Omen,</w:t>
+      </w:r>
+    </w:p>
+    <w:p>
+      <w:pPr>
+        <w:pStyle w:val="Normaalweb"/>
+        <w:spacing w:after="0" w:afterAutospacing="0"/>
+        <w:rPr>
+          <w:rFonts w:ascii="Helvetica" w:hAnsi="Helvetica"/>
+          <w:sz w:val="28"/>
+          <w:szCs w:val="28"/>
+        </w:rPr>
+      </w:pPr>
+    </w:p>
+    <w:p>
+      <w:pPr>
+        <w:pStyle w:val="Normaalweb"/>
+        <w:spacing w:after="0" w:afterAutospacing="0"/>
+        <w:rPr>
+          <w:rFonts w:ascii="Helvetica" w:hAnsi="Helvetica"/>
+          <w:sz w:val="28"/>
+          <w:szCs w:val="28"/>
+          <w:lang w:val="en-US"/>
+        </w:rPr>
+      </w:pPr>
+      <w:r>
+        <w:rPr>
+          <w:rFonts w:ascii="Helvetica" w:hAnsi="Helvetica"/>
+          <w:sz w:val="28"/>
+          <w:szCs w:val="28"/>
+          <w:lang w:val="en-US"/>
+        </w:rPr>
+        <w:t xml:space="preserve">How are you? </w:t>
+      </w:r>
+      <w:r>
+        <w:rPr>
+          <w:rFonts w:ascii="Helvetica" w:hAnsi="Helvetica"/>
+          <w:sz w:val="28"/>
+          <w:szCs w:val="28"/>
+          <w:lang w:val="en-US"/>
+        </w:rPr>
+        <w:t>I am doing good. And how is work?</w:t>
+      </w:r>
+    </w:p>
+    <w:p>
+      <w:pPr>
+        <w:pStyle w:val="Normaalweb"/>
+        <w:spacing w:after="0" w:afterAutospacing="0"/>
+        <w:rPr>
+          <w:rFonts w:ascii="Helvetica" w:hAnsi="Helvetica"/>
+          <w:sz w:val="28"/>
+          <w:szCs w:val="28"/>
+          <w:lang w:val="en-US"/>
+        </w:rPr>
+      </w:pPr>
+      <w:r>
+        <w:rPr>
+          <w:rFonts w:ascii="Helvetica" w:hAnsi="Helvetica"/>
+          <w:sz w:val="28"/>
+          <w:szCs w:val="28"/>
+          <w:lang w:val="en-US"/>
+        </w:rPr>
+        <w:t xml:space="preserve">My plane had a </w:t>
+      </w:r>
+      <w:proofErr w:type="gramStart"/>
+      <w:r>
+        <w:rPr>
+          <w:rFonts w:ascii="Helvetica" w:hAnsi="Helvetica"/>
+          <w:sz w:val="28"/>
+          <w:szCs w:val="28"/>
+          <w:lang w:val="en-US"/>
+        </w:rPr>
+        <w:t>one hour</w:t>
+      </w:r>
+      <w:proofErr w:type="gramEnd"/>
+      <w:r>
+        <w:rPr>
+          <w:rFonts w:ascii="Helvetica" w:hAnsi="Helvetica"/>
+          <w:sz w:val="28"/>
+          <w:szCs w:val="28"/>
+          <w:lang w:val="en-US"/>
+        </w:rPr>
+        <w:t xml:space="preserve"> delay from London to Amsterdam. But my trip back from London to Amsterdam was good.</w:t>
+      </w:r>
+    </w:p>
+    <w:p>
+      <w:pPr>
+        <w:pStyle w:val="Normaalweb"/>
+        <w:spacing w:after="0" w:afterAutospacing="0"/>
+        <w:rPr>
+          <w:rFonts w:ascii="Helvetica" w:hAnsi="Helvetica"/>
+          <w:sz w:val="28"/>
+          <w:szCs w:val="28"/>
+          <w:lang w:val="en-US"/>
+        </w:rPr>
+      </w:pPr>
+    </w:p>
+    <w:p>
+      <w:pPr>
+        <w:pStyle w:val="Normaalweb"/>
+        <w:spacing w:after="0" w:afterAutospacing="0"/>
+        <w:rPr>
+          <w:rFonts w:ascii="Helvetica" w:hAnsi="Helvetica"/>
+          <w:sz w:val="28"/>
+          <w:szCs w:val="28"/>
+          <w:lang w:val="en-US"/>
+        </w:rPr>
+      </w:pPr>
+      <w:r>
+        <w:rPr>
+          <w:rFonts w:ascii="Helvetica" w:hAnsi="Helvetica"/>
+          <w:sz w:val="28"/>
+          <w:szCs w:val="28"/>
+          <w:lang w:val="en-US"/>
+        </w:rPr>
+        <w:t xml:space="preserve">I am writing you this email because, I want to thank you for the help by my internship at your work. I liked it to work with you I learned a lot from you during the internship. And you thaught me how a workday is looked like. </w:t>
+      </w:r>
+    </w:p>
+    <w:p>
+      <w:pPr>
+        <w:pStyle w:val="Normaalweb"/>
+        <w:spacing w:after="0" w:afterAutospacing="0"/>
+        <w:rPr>
+          <w:rFonts w:ascii="Helvetica" w:hAnsi="Helvetica"/>
+          <w:sz w:val="28"/>
+          <w:szCs w:val="28"/>
+          <w:lang w:val="en-US"/>
+        </w:rPr>
+      </w:pPr>
+      <w:r>
+        <w:rPr>
+          <w:rFonts w:ascii="Helvetica" w:hAnsi="Helvetica"/>
+          <w:sz w:val="28"/>
+          <w:szCs w:val="28"/>
+          <w:lang w:val="en-US"/>
+        </w:rPr>
+        <w:t xml:space="preserve">But when are you coming to the Netherlands? Then you can visit me here in Rotterdam. I can show you around the city and </w:t>
+      </w:r>
+      <w:r>
+        <w:rPr>
+          <w:rFonts w:ascii="Helvetica" w:hAnsi="Helvetica"/>
+          <w:sz w:val="28"/>
+          <w:szCs w:val="28"/>
+          <w:lang w:val="en-US"/>
+        </w:rPr>
+        <w:t xml:space="preserve">I can give you tour through the </w:t>
+      </w:r>
+      <w:proofErr w:type="spellStart"/>
+      <w:r>
+        <w:rPr>
+          <w:rFonts w:ascii="Helvetica" w:hAnsi="Helvetica"/>
+          <w:sz w:val="28"/>
+          <w:szCs w:val="28"/>
+          <w:lang w:val="en-US"/>
+        </w:rPr>
+        <w:t>Markthal</w:t>
+      </w:r>
+      <w:proofErr w:type="spellEnd"/>
+      <w:r>
+        <w:rPr>
+          <w:rFonts w:ascii="Helvetica" w:hAnsi="Helvetica"/>
+          <w:sz w:val="28"/>
+          <w:szCs w:val="28"/>
+          <w:lang w:val="en-US"/>
+        </w:rPr>
+        <w:t xml:space="preserve"> a famous inside center with a lot of food restaurants. I really like it to show you around here.</w:t>
+      </w:r>
+    </w:p>
+    <w:p>
+      <w:pPr>
+        <w:pStyle w:val="Normaalweb"/>
+        <w:spacing w:after="0" w:afterAutospacing="0"/>
+        <w:rPr>
+          <w:rFonts w:ascii="Helvetica" w:hAnsi="Helvetica"/>
+          <w:sz w:val="28"/>
+          <w:szCs w:val="28"/>
+          <w:lang w:val="en-US"/>
+        </w:rPr>
+      </w:pPr>
+      <w:r>
+        <w:rPr>
+          <w:rFonts w:ascii="Helvetica" w:hAnsi="Helvetica"/>
+          <w:sz w:val="28"/>
+          <w:szCs w:val="28"/>
+          <w:lang w:val="en-US"/>
+        </w:rPr>
+        <w:t>I am looking forward to hearing from you.</w:t>
+      </w:r>
+    </w:p>
+    <w:p>
+      <w:pPr>
+        <w:pStyle w:val="Normaalweb"/>
+        <w:spacing w:after="0" w:afterAutospacing="0"/>
+        <w:rPr>
+          <w:rFonts w:ascii="Helvetica" w:hAnsi="Helvetica"/>
+          <w:sz w:val="28"/>
+          <w:szCs w:val="28"/>
+          <w:lang w:val="en-US"/>
+        </w:rPr>
+      </w:pPr>
+    </w:p>
+    <w:p>
+      <w:pPr>
+        <w:pStyle w:val="Normaalweb"/>
+        <w:spacing w:after="0" w:afterAutospacing="0"/>
+        <w:rPr>
+          <w:rFonts w:ascii="Helvetica" w:hAnsi="Helvetica"/>
+          <w:sz w:val="28"/>
+          <w:szCs w:val="28"/>
+          <w:lang w:val="en-US"/>
+        </w:rPr>
+      </w:pPr>
+      <w:r>
+        <w:rPr>
+          <w:rFonts w:ascii="Helvetica" w:hAnsi="Helvetica"/>
+          <w:sz w:val="28"/>
+          <w:szCs w:val="28"/>
+          <w:lang w:val="en-US"/>
+        </w:rPr>
+        <w:t>Kinds regards,</w:t>
+      </w:r>
+    </w:p>
+    <w:p>
+      <w:pPr>
+        <w:pStyle w:val="Normaalweb"/>
+        <w:spacing w:after="0" w:afterAutospacing="0"/>
+        <w:rPr>
+          <w:rFonts w:ascii="Helvetica" w:hAnsi="Helvetica"/>
+          <w:sz w:val="28"/>
+          <w:szCs w:val="28"/>
+          <w:lang w:val="en-US"/>
+        </w:rPr>
+      </w:pPr>
+      <w:r>
+        <w:rPr>
+          <w:rFonts w:ascii="Helvetica" w:hAnsi="Helvetica"/>
+          <w:sz w:val="28"/>
+          <w:szCs w:val="28"/>
+          <w:lang w:val="en-US"/>
+        </w:rPr>
+        <w:t>Jason</w:t>
+      </w:r>
+    </w:p>
+    <w:p>
+      <w:pPr>
+        <w:pStyle w:val="Normaalweb"/>
+        <w:spacing w:after="0" w:afterAutospacing="0"/>
+        <w:rPr>
+          <w:rFonts w:ascii="Helvetica" w:hAnsi="Helvetica"/>
+          <w:sz w:val="28"/>
+          <w:szCs w:val="28"/>
+          <w:lang w:val="en-US"/>
+        </w:rPr>
+      </w:pPr>
+    </w:p>
+    <w:p>
+      <w:pPr>
+        <w:rPr>
+          <w:lang w:val="en-US"/>
+        </w:rPr>
+      </w:pPr>
     </w:p>
     <w:sectPr>
       <w:pgSz w:w="11906" w:h="16838"/>
@@ -318,7 +844,7 @@
 </file>
 
 <file path=word/styles.xml><?xml version="1.0" encoding="utf-8"?>
-<w:styles xmlns:mc="http://schemas.openxmlformats.org/markup-compatibility/2006" xmlns:r="http://schemas.openxmlformats.org/officeDocument/2006/relationships" xmlns:w="http://schemas.openxmlformats.org/wordprocessingml/2006/main" xmlns:w14="http://schemas.microsoft.com/office/word/2010/wordml" xmlns:w15="http://schemas.microsoft.com/office/word/2012/wordml" xmlns:w16se="http://schemas.microsoft.com/office/word/2015/wordml/symex" mc:Ignorable="w14 w15 w16se">
+<w:styles xmlns:mc="http://schemas.openxmlformats.org/markup-compatibility/2006" xmlns:r="http://schemas.openxmlformats.org/officeDocument/2006/relationships" xmlns:w="http://schemas.openxmlformats.org/wordprocessingml/2006/main" xmlns:w14="http://schemas.microsoft.com/office/word/2010/wordml" xmlns:w15="http://schemas.microsoft.com/office/word/2012/wordml" xmlns:w16cex="http://schemas.microsoft.com/office/word/2018/wordml/cex" xmlns:w16cid="http://schemas.microsoft.com/office/word/2016/wordml/cid" xmlns:w16="http://schemas.microsoft.com/office/word/2018/wordml" xmlns:w16se="http://schemas.microsoft.com/office/word/2015/wordml/symex" mc:Ignorable="w14 w15 w16se w16cid w16 w16cex">
   <w:docDefaults>
     <w:rPrDefault>
       <w:rPr>
@@ -334,7 +860,7 @@
       </w:pPr>
     </w:pPrDefault>
   </w:docDefaults>
-  <w:latentStyles w:defLockedState="0" w:defUIPriority="99" w:defSemiHidden="0" w:defUnhideWhenUsed="0" w:defQFormat="0" w:count="371">
+  <w:latentStyles w:defLockedState="0" w:defUIPriority="99" w:defSemiHidden="0" w:defUnhideWhenUsed="0" w:defQFormat="0" w:count="376">
     <w:lsdException w:name="Normal" w:uiPriority="0" w:qFormat="1"/>
     <w:lsdException w:name="heading 1" w:uiPriority="9" w:qFormat="1"/>
     <w:lsdException w:name="heading 2" w:semiHidden="1" w:uiPriority="9" w:unhideWhenUsed="1" w:qFormat="1"/>
@@ -440,7 +966,6 @@
     <w:lsdException w:name="HTML Sample" w:semiHidden="1" w:unhideWhenUsed="1"/>
     <w:lsdException w:name="HTML Typewriter" w:semiHidden="1" w:unhideWhenUsed="1"/>
     <w:lsdException w:name="HTML Variable" w:semiHidden="1" w:unhideWhenUsed="1"/>
-    <w:lsdException w:name="Normal Table" w:semiHidden="1" w:unhideWhenUsed="1"/>
     <w:lsdException w:name="annotation subject" w:semiHidden="1" w:unhideWhenUsed="1"/>
     <w:lsdException w:name="No List" w:semiHidden="1" w:unhideWhenUsed="1"/>
     <w:lsdException w:name="Outline List 1" w:semiHidden="1" w:unhideWhenUsed="1"/>
@@ -483,11 +1008,8 @@
     <w:lsdException w:name="Table Contemporary" w:semiHidden="1" w:unhideWhenUsed="1"/>
     <w:lsdException w:name="Table Elegant" w:semiHidden="1" w:unhideWhenUsed="1"/>
     <w:lsdException w:name="Table Professional" w:semiHidden="1" w:unhideWhenUsed="1"/>
-    <w:lsdException w:name="Table Subtle 1" w:semiHidden="1" w:unhideWhenUsed="1"/>
     <w:lsdException w:name="Table Subtle 2" w:semiHidden="1" w:unhideWhenUsed="1"/>
     <w:lsdException w:name="Table Web 1" w:semiHidden="1" w:unhideWhenUsed="1"/>
-    <w:lsdException w:name="Table Web 2" w:semiHidden="1" w:unhideWhenUsed="1"/>
-    <w:lsdException w:name="Table Web 3" w:semiHidden="1" w:unhideWhenUsed="1"/>
     <w:lsdException w:name="Balloon Text" w:semiHidden="1" w:unhideWhenUsed="1"/>
     <w:lsdException w:name="Table Grid" w:uiPriority="39"/>
     <w:lsdException w:name="Table Theme" w:semiHidden="1" w:unhideWhenUsed="1"/>
@@ -706,6 +1228,11 @@
     <w:lsdException w:name="List Table 5 Dark Accent 6" w:uiPriority="50"/>
     <w:lsdException w:name="List Table 6 Colorful Accent 6" w:uiPriority="51"/>
     <w:lsdException w:name="List Table 7 Colorful Accent 6" w:uiPriority="52"/>
+    <w:lsdException w:name="Mention" w:semiHidden="1" w:unhideWhenUsed="1"/>
+    <w:lsdException w:name="Smart Hyperlink" w:semiHidden="1" w:unhideWhenUsed="1"/>
+    <w:lsdException w:name="Hashtag" w:semiHidden="1" w:unhideWhenUsed="1"/>
+    <w:lsdException w:name="Unresolved Mention" w:semiHidden="1" w:unhideWhenUsed="1"/>
+    <w:lsdException w:name="Smart Link" w:semiHidden="1" w:unhideWhenUsed="1"/>
   </w:latentStyles>
   <w:style w:type="paragraph" w:default="1" w:styleId="Standaard">
     <w:name w:val="Normal"/>
@@ -743,7 +1270,6 @@
     <w:name w:val="Normal (Web)"/>
     <w:basedOn w:val="Standaard"/>
     <w:uiPriority w:val="99"/>
-    <w:semiHidden/>
     <w:unhideWhenUsed/>
     <w:rsid w:val="00610755"/>
     <w:pPr>
@@ -1021,6 +1547,23 @@
 </file>
 
 <file path=customXml/item1.xml><?xml version="1.0" encoding="utf-8"?>
+<p:properties xmlns:p="http://schemas.microsoft.com/office/2006/metadata/properties" xmlns:xsi="http://www.w3.org/2001/XMLSchema-instance" xmlns:pc="http://schemas.microsoft.com/office/infopath/2007/PartnerControls">
+  <documentManagement>
+    <ReferenceId xmlns="a30d419a-83cb-491e-a583-8da481ce4224" xsi:nil="true"/>
+  </documentManagement>
+</p:properties>
+</file>
+
+<file path=customXml/item2.xml><?xml version="1.0" encoding="utf-8"?>
+<?mso-contentType ?>
+<FormTemplates xmlns="http://schemas.microsoft.com/sharepoint/v3/contenttype/forms">
+  <Display>DocumentLibraryForm</Display>
+  <Edit>DocumentLibraryForm</Edit>
+  <New>DocumentLibraryForm</New>
+</FormTemplates>
+</file>
+
+<file path=customXml/item3.xml><?xml version="1.0" encoding="utf-8"?>
 <ct:contentTypeSchema xmlns:ct="http://schemas.microsoft.com/office/2006/metadata/contentType" xmlns:ma="http://schemas.microsoft.com/office/2006/metadata/properties/metaAttributes" ct:_="" ma:_="" ma:contentTypeName="Document" ma:contentTypeID="0x01010045C488598995324BBE16F773C7650928" ma:contentTypeVersion="3" ma:contentTypeDescription="Een nieuw document maken." ma:contentTypeScope="" ma:versionID="e6314ed7b7905a78665ec86d79aa2ea6">
   <xsd:schema xmlns:xsd="http://www.w3.org/2001/XMLSchema" xmlns:xs="http://www.w3.org/2001/XMLSchema" xmlns:p="http://schemas.microsoft.com/office/2006/metadata/properties" xmlns:ns2="a30d419a-83cb-491e-a583-8da481ce4224" targetNamespace="http://schemas.microsoft.com/office/2006/metadata/properties" ma:root="true" ma:fieldsID="fabef5a3f6109ce1ac03e5a873327872" ns2:_="">
     <xsd:import namespace="a30d419a-83cb-491e-a583-8da481ce4224"/>
@@ -1158,25 +1701,14 @@
 </ct:contentTypeSchema>
 </file>
 
-<file path=customXml/item2.xml><?xml version="1.0" encoding="utf-8"?>
-<?mso-contentType ?>
-<FormTemplates xmlns="http://schemas.microsoft.com/sharepoint/v3/contenttype/forms">
-  <Display>DocumentLibraryForm</Display>
-  <Edit>DocumentLibraryForm</Edit>
-  <New>DocumentLibraryForm</New>
-</FormTemplates>
-</file>
-
-<file path=customXml/item3.xml><?xml version="1.0" encoding="utf-8"?>
-<p:properties xmlns:p="http://schemas.microsoft.com/office/2006/metadata/properties" xmlns:xsi="http://www.w3.org/2001/XMLSchema-instance" xmlns:pc="http://schemas.microsoft.com/office/infopath/2007/PartnerControls">
-  <documentManagement>
-    <ReferenceId xmlns="a30d419a-83cb-491e-a583-8da481ce4224" xsi:nil="true"/>
-  </documentManagement>
-</p:properties>
-</file>
-
 <file path=customXml/itemProps1.xml><?xml version="1.0" encoding="utf-8"?>
-<ds:datastoreItem xmlns:ds="http://schemas.openxmlformats.org/officeDocument/2006/customXml" ds:itemID="{C7D3C5E7-89E3-4691-B2E5-83736DBD4B92}"/>
+<ds:datastoreItem xmlns:ds="http://schemas.openxmlformats.org/officeDocument/2006/customXml" ds:itemID="{15A4DD20-CCB2-45FA-985F-59A9BC7E1806}">
+  <ds:schemaRefs>
+    <ds:schemaRef ds:uri="http://schemas.microsoft.com/office/2006/metadata/properties"/>
+    <ds:schemaRef ds:uri="http://schemas.microsoft.com/office/infopath/2007/PartnerControls"/>
+    <ds:schemaRef ds:uri="a30d419a-83cb-491e-a583-8da481ce4224"/>
+  </ds:schemaRefs>
+</ds:datastoreItem>
 </file>
 
 <file path=customXml/itemProps2.xml><?xml version="1.0" encoding="utf-8"?>
@@ -1188,18 +1720,19 @@
 </file>
 
 <file path=customXml/itemProps3.xml><?xml version="1.0" encoding="utf-8"?>
-<ds:datastoreItem xmlns:ds="http://schemas.openxmlformats.org/officeDocument/2006/customXml" ds:itemID="{15A4DD20-CCB2-45FA-985F-59A9BC7E1806}">
+<ds:datastoreItem xmlns:ds="http://schemas.openxmlformats.org/officeDocument/2006/customXml" ds:itemID="{C7D3C5E7-89E3-4691-B2E5-83736DBD4B92}">
   <ds:schemaRefs>
+    <ds:schemaRef ds:uri="http://schemas.microsoft.com/office/2006/metadata/contentType"/>
+    <ds:schemaRef ds:uri="http://schemas.microsoft.com/office/2006/metadata/properties/metaAttributes"/>
+    <ds:schemaRef ds:uri="http://www.w3.org/2001/XMLSchema"/>
+    <ds:schemaRef ds:uri="http://schemas.microsoft.com/office/2006/metadata/properties"/>
+    <ds:schemaRef ds:uri="a30d419a-83cb-491e-a583-8da481ce4224"/>
+    <ds:schemaRef ds:uri="http://schemas.microsoft.com/office/2006/documentManagement/types"/>
+    <ds:schemaRef ds:uri="http://schemas.microsoft.com/office/infopath/2007/PartnerControls"/>
+    <ds:schemaRef ds:uri="http://schemas.openxmlformats.org/package/2006/metadata/core-properties"/>
     <ds:schemaRef ds:uri="http://purl.org/dc/elements/1.1/"/>
-    <ds:schemaRef ds:uri="http://schemas.microsoft.com/office/2006/metadata/properties"/>
-    <ds:schemaRef ds:uri="a3e4b78d-b8d3-41f3-ac71-fb2a3cb0ce86"/>
     <ds:schemaRef ds:uri="http://purl.org/dc/terms/"/>
-    <ds:schemaRef ds:uri="http://schemas.microsoft.com/office/infopath/2007/PartnerControls"/>
-    <ds:schemaRef ds:uri="http://schemas.microsoft.com/office/2006/documentManagement/types"/>
-    <ds:schemaRef ds:uri="b7a584c5-1276-4e64-b53a-550e777237a6"/>
-    <ds:schemaRef ds:uri="http://schemas.openxmlformats.org/package/2006/metadata/core-properties"/>
-    <ds:schemaRef ds:uri="http://www.w3.org/XML/1998/namespace"/>
-    <ds:schemaRef ds:uri="http://purl.org/dc/dcmitype/"/>
+    <ds:schemaRef ds:uri="http://schemas.microsoft.com/internal/obd"/>
   </ds:schemaRefs>
 </ds:datastoreItem>
 </file>
</xml_diff>